<commit_message>
game pls coderino workerino
</commit_message>
<xml_diff>
--- a/Project/Individual Diary of Abanob Tawfik.docx
+++ b/Project/Individual Diary of Abanob Tawfik.docx
@@ -309,13 +309,7 @@
         <w:pStyle w:val="Heading3"/>
       </w:pPr>
       <w:r>
-        <w:t>1</w:t>
-      </w:r>
-      <w:r>
-        <w:t>4</w:t>
-      </w:r>
-      <w:r>
-        <w:t xml:space="preserve"> April 2018</w:t>
+        <w:t>14 April 2018</w:t>
       </w:r>
     </w:p>
     <w:tbl>
@@ -552,13 +546,7 @@
         <w:pStyle w:val="Heading3"/>
       </w:pPr>
       <w:r>
-        <w:t>1</w:t>
-      </w:r>
-      <w:r>
-        <w:t>6</w:t>
-      </w:r>
-      <w:r>
-        <w:t xml:space="preserve"> April 2018</w:t>
+        <w:t>16 April 2018</w:t>
       </w:r>
     </w:p>
     <w:tbl>
@@ -1646,10 +1634,7 @@
         <w:pStyle w:val="Heading3"/>
       </w:pPr>
       <w:r>
-        <w:t>22</w:t>
-      </w:r>
-      <w:r>
-        <w:t xml:space="preserve"> April 2018</w:t>
+        <w:t>22 April 2018</w:t>
       </w:r>
     </w:p>
     <w:tbl>
@@ -1855,10 +1840,7 @@
               <w:pStyle w:val="ReportTableContentsRowsFirst"/>
             </w:pPr>
             <w:r>
-              <w:t xml:space="preserve">Recovery from surgery and assignment 2 </w:t>
-            </w:r>
-            <w:r>
-              <w:t>need to code the A* properly and think of an admissible heuristic</w:t>
+              <w:t>Recovery from surgery and assignment 2 need to code the A* properly and think of an admissible heuristic</w:t>
             </w:r>
           </w:p>
         </w:tc>
@@ -1927,13 +1909,7 @@
       </w:pPr>
       <w:r>
         <w:lastRenderedPageBreak/>
-        <w:t>2</w:t>
-      </w:r>
-      <w:r>
-        <w:t>4</w:t>
-      </w:r>
-      <w:r>
-        <w:t xml:space="preserve"> April 2018</w:t>
+        <w:t>24 April 2018</w:t>
       </w:r>
     </w:p>
     <w:tbl>
@@ -2123,13 +2099,7 @@
               <w:pStyle w:val="ReportTableContentsRowsFirst"/>
             </w:pPr>
             <w:r>
-              <w:t>I hope I can finish assignment 2 A* search working even without a heuristic just giving me the optimal path, but I’m having a bit of trouble understanding the lecture notes</w:t>
-            </w:r>
-            <w:r>
-              <w:t xml:space="preserve"> </w:t>
-            </w:r>
-            <w:r>
-              <w:t>and the &lt;n</w:t>
+              <w:t>I hope I can finish assignment 2 A* search working even without a heuristic just giving me the optimal path, but I’m having a bit of trouble understanding the lecture notes and the &lt;n</w:t>
             </w:r>
             <w:proofErr w:type="gramStart"/>
             <w:r>
@@ -2165,10 +2135,7 @@
               <w:pStyle w:val="ReportTableContentsRowsFirst"/>
             </w:pPr>
             <w:r>
-              <w:t xml:space="preserve">Recovery from surgery and assignment 2 need to code the A* properly and </w:t>
-            </w:r>
-            <w:r>
-              <w:t xml:space="preserve">making this algorithm work without infinitely looping </w:t>
+              <w:t xml:space="preserve">Recovery from surgery and assignment 2 need to code the A* properly and making this algorithm work without infinitely looping </w:t>
             </w:r>
             <w:r>
               <w:rPr>
@@ -2274,13 +2241,7 @@
         <w:pStyle w:val="Heading3"/>
       </w:pPr>
       <w:r>
-        <w:t>2</w:t>
-      </w:r>
-      <w:r>
-        <w:t>6</w:t>
-      </w:r>
-      <w:r>
-        <w:t xml:space="preserve"> April 2018</w:t>
+        <w:t>26 April 2018</w:t>
       </w:r>
     </w:p>
     <w:tbl>
@@ -2550,9 +2511,1849 @@
       </w:tr>
     </w:tbl>
     <w:p>
-      <w:bookmarkStart w:id="0" w:name="_GoBack"/>
-      <w:bookmarkEnd w:id="0"/>
+      <w:pPr>
+        <w:pStyle w:val="Heading3"/>
+      </w:pPr>
     </w:p>
+    <w:p>
+      <w:pPr>
+        <w:pStyle w:val="Heading3"/>
+      </w:pPr>
+      <w:r>
+        <w:t>27 April 2018</w:t>
+      </w:r>
+    </w:p>
+    <w:tbl>
+      <w:tblPr>
+        <w:tblW w:w="0" w:type="auto"/>
+        <w:jc w:val="center"/>
+        <w:tblBorders>
+          <w:top w:val="single" w:sz="4" w:space="0" w:color="auto"/>
+          <w:left w:val="single" w:sz="4" w:space="0" w:color="auto"/>
+          <w:bottom w:val="single" w:sz="4" w:space="0" w:color="auto"/>
+          <w:right w:val="single" w:sz="4" w:space="0" w:color="auto"/>
+          <w:insideH w:val="single" w:sz="4" w:space="0" w:color="auto"/>
+          <w:insideV w:val="single" w:sz="4" w:space="0" w:color="auto"/>
+        </w:tblBorders>
+        <w:tblLook w:val="04A0" w:firstRow="1" w:lastRow="0" w:firstColumn="1" w:lastColumn="0" w:noHBand="0" w:noVBand="1"/>
+      </w:tblPr>
+      <w:tblGrid>
+        <w:gridCol w:w="2459"/>
+        <w:gridCol w:w="2575"/>
+        <w:gridCol w:w="2575"/>
+      </w:tblGrid>
+      <w:tr>
+        <w:trPr>
+          <w:trHeight w:val="449"/>
+          <w:jc w:val="center"/>
+        </w:trPr>
+        <w:tc>
+          <w:tcPr>
+            <w:tcW w:w="2459" w:type="dxa"/>
+            <w:tcBorders>
+              <w:top w:val="single" w:sz="8" w:space="0" w:color="auto"/>
+              <w:left w:val="nil"/>
+              <w:bottom w:val="single" w:sz="4" w:space="0" w:color="auto"/>
+              <w:right w:val="nil"/>
+            </w:tcBorders>
+            <w:shd w:val="clear" w:color="auto" w:fill="auto"/>
+          </w:tcPr>
+          <w:p>
+            <w:pPr>
+              <w:pStyle w:val="Heading3"/>
+              <w:rPr>
+                <w:sz w:val="20"/>
+              </w:rPr>
+            </w:pPr>
+            <w:r>
+              <w:rPr>
+                <w:sz w:val="20"/>
+              </w:rPr>
+              <w:t>What Did I Do Yesterday</w:t>
+            </w:r>
+            <w:r>
+              <w:rPr>
+                <w:sz w:val="20"/>
+              </w:rPr>
+              <w:t>?</w:t>
+            </w:r>
+          </w:p>
+        </w:tc>
+        <w:tc>
+          <w:tcPr>
+            <w:tcW w:w="2575" w:type="dxa"/>
+            <w:tcBorders>
+              <w:top w:val="single" w:sz="8" w:space="0" w:color="auto"/>
+              <w:left w:val="nil"/>
+              <w:bottom w:val="single" w:sz="4" w:space="0" w:color="auto"/>
+              <w:right w:val="nil"/>
+            </w:tcBorders>
+          </w:tcPr>
+          <w:p>
+            <w:pPr>
+              <w:pStyle w:val="Heading3"/>
+              <w:rPr>
+                <w:sz w:val="20"/>
+              </w:rPr>
+            </w:pPr>
+            <w:r>
+              <w:rPr>
+                <w:sz w:val="20"/>
+              </w:rPr>
+              <w:t>What will I Do Today?</w:t>
+            </w:r>
+          </w:p>
+        </w:tc>
+        <w:tc>
+          <w:tcPr>
+            <w:tcW w:w="2575" w:type="dxa"/>
+            <w:tcBorders>
+              <w:top w:val="single" w:sz="8" w:space="0" w:color="auto"/>
+              <w:left w:val="nil"/>
+              <w:bottom w:val="single" w:sz="4" w:space="0" w:color="auto"/>
+              <w:right w:val="nil"/>
+            </w:tcBorders>
+            <w:shd w:val="clear" w:color="auto" w:fill="auto"/>
+          </w:tcPr>
+          <w:p>
+            <w:pPr>
+              <w:pStyle w:val="Heading3"/>
+              <w:rPr>
+                <w:sz w:val="20"/>
+              </w:rPr>
+            </w:pPr>
+            <w:r>
+              <w:rPr>
+                <w:sz w:val="20"/>
+              </w:rPr>
+              <w:t>Is anything in my way?</w:t>
+            </w:r>
+          </w:p>
+        </w:tc>
+      </w:tr>
+      <w:tr>
+        <w:trPr>
+          <w:trHeight w:val="977"/>
+          <w:jc w:val="center"/>
+        </w:trPr>
+        <w:tc>
+          <w:tcPr>
+            <w:tcW w:w="2459" w:type="dxa"/>
+            <w:tcBorders>
+              <w:top w:val="single" w:sz="4" w:space="0" w:color="auto"/>
+              <w:left w:val="nil"/>
+              <w:bottom w:val="nil"/>
+              <w:right w:val="nil"/>
+            </w:tcBorders>
+            <w:shd w:val="clear" w:color="auto" w:fill="auto"/>
+          </w:tcPr>
+          <w:p>
+            <w:pPr>
+              <w:pStyle w:val="ReportTableContentsRowsFirst"/>
+              <w:rPr>
+                <w:color w:val="FF0000"/>
+                <w:sz w:val="16"/>
+              </w:rPr>
+            </w:pPr>
+            <w:r>
+              <w:rPr>
+                <w:color w:val="FF0000"/>
+                <w:sz w:val="16"/>
+              </w:rPr>
+              <w:t>NOTHING PROJECT WISE</w:t>
+            </w:r>
+          </w:p>
+          <w:p>
+            <w:pPr>
+              <w:pStyle w:val="ReportTableContentsRowsOther"/>
+            </w:pPr>
+            <w:r>
+              <w:t>documenting for assignment 2</w:t>
+            </w:r>
+          </w:p>
+        </w:tc>
+        <w:tc>
+          <w:tcPr>
+            <w:tcW w:w="2575" w:type="dxa"/>
+            <w:tcBorders>
+              <w:top w:val="single" w:sz="4" w:space="0" w:color="auto"/>
+              <w:left w:val="nil"/>
+              <w:bottom w:val="nil"/>
+              <w:right w:val="nil"/>
+            </w:tcBorders>
+          </w:tcPr>
+          <w:p>
+            <w:pPr>
+              <w:pStyle w:val="ReportTableContentsRowsFirst"/>
+              <w:rPr>
+                <w:color w:val="FF0000"/>
+                <w:sz w:val="16"/>
+              </w:rPr>
+            </w:pPr>
+            <w:r>
+              <w:rPr>
+                <w:color w:val="FF0000"/>
+                <w:sz w:val="16"/>
+              </w:rPr>
+              <w:t>NOTHING PROJECT WISE</w:t>
+            </w:r>
+          </w:p>
+          <w:p>
+            <w:pPr>
+              <w:pStyle w:val="ReportTableContentsRowsFirst"/>
+            </w:pPr>
+            <w:r>
+              <w:t>documenting for assignment 2</w:t>
+            </w:r>
+          </w:p>
+        </w:tc>
+        <w:tc>
+          <w:tcPr>
+            <w:tcW w:w="2575" w:type="dxa"/>
+            <w:tcBorders>
+              <w:top w:val="single" w:sz="4" w:space="0" w:color="auto"/>
+              <w:left w:val="nil"/>
+              <w:bottom w:val="nil"/>
+              <w:right w:val="nil"/>
+            </w:tcBorders>
+            <w:shd w:val="clear" w:color="auto" w:fill="auto"/>
+          </w:tcPr>
+          <w:p>
+            <w:pPr>
+              <w:pStyle w:val="ReportTableContentsRowsFirst"/>
+            </w:pPr>
+            <w:r>
+              <w:t>documenting for assignment 2</w:t>
+            </w:r>
+          </w:p>
+        </w:tc>
+      </w:tr>
+      <w:tr>
+        <w:trPr>
+          <w:jc w:val="center"/>
+        </w:trPr>
+        <w:tc>
+          <w:tcPr>
+            <w:tcW w:w="2459" w:type="dxa"/>
+            <w:tcBorders>
+              <w:top w:val="nil"/>
+              <w:left w:val="nil"/>
+              <w:bottom w:val="single" w:sz="8" w:space="0" w:color="auto"/>
+              <w:right w:val="nil"/>
+            </w:tcBorders>
+            <w:shd w:val="clear" w:color="auto" w:fill="auto"/>
+          </w:tcPr>
+          <w:p>
+            <w:pPr>
+              <w:pStyle w:val="ReportTableContentsRowsOther"/>
+            </w:pPr>
+          </w:p>
+        </w:tc>
+        <w:tc>
+          <w:tcPr>
+            <w:tcW w:w="2575" w:type="dxa"/>
+            <w:tcBorders>
+              <w:top w:val="nil"/>
+              <w:left w:val="nil"/>
+              <w:bottom w:val="single" w:sz="8" w:space="0" w:color="auto"/>
+              <w:right w:val="nil"/>
+            </w:tcBorders>
+          </w:tcPr>
+          <w:p>
+            <w:pPr>
+              <w:pStyle w:val="ReportTableContentsRowsOther"/>
+            </w:pPr>
+          </w:p>
+        </w:tc>
+        <w:tc>
+          <w:tcPr>
+            <w:tcW w:w="2575" w:type="dxa"/>
+            <w:tcBorders>
+              <w:top w:val="nil"/>
+              <w:left w:val="nil"/>
+              <w:bottom w:val="single" w:sz="8" w:space="0" w:color="auto"/>
+              <w:right w:val="nil"/>
+            </w:tcBorders>
+            <w:shd w:val="clear" w:color="auto" w:fill="auto"/>
+          </w:tcPr>
+          <w:p>
+            <w:pPr>
+              <w:pStyle w:val="ReportTableContentsRowsOther"/>
+            </w:pPr>
+          </w:p>
+        </w:tc>
+      </w:tr>
+    </w:tbl>
+    <w:p/>
+    <w:p/>
+    <w:p>
+      <w:pPr>
+        <w:pStyle w:val="Heading3"/>
+      </w:pPr>
+      <w:r>
+        <w:t>28 April 2018</w:t>
+      </w:r>
+    </w:p>
+    <w:tbl>
+      <w:tblPr>
+        <w:tblW w:w="0" w:type="auto"/>
+        <w:jc w:val="center"/>
+        <w:tblBorders>
+          <w:top w:val="single" w:sz="4" w:space="0" w:color="auto"/>
+          <w:left w:val="single" w:sz="4" w:space="0" w:color="auto"/>
+          <w:bottom w:val="single" w:sz="4" w:space="0" w:color="auto"/>
+          <w:right w:val="single" w:sz="4" w:space="0" w:color="auto"/>
+          <w:insideH w:val="single" w:sz="4" w:space="0" w:color="auto"/>
+          <w:insideV w:val="single" w:sz="4" w:space="0" w:color="auto"/>
+        </w:tblBorders>
+        <w:tblLook w:val="04A0" w:firstRow="1" w:lastRow="0" w:firstColumn="1" w:lastColumn="0" w:noHBand="0" w:noVBand="1"/>
+      </w:tblPr>
+      <w:tblGrid>
+        <w:gridCol w:w="2459"/>
+        <w:gridCol w:w="2575"/>
+        <w:gridCol w:w="2575"/>
+      </w:tblGrid>
+      <w:tr>
+        <w:trPr>
+          <w:trHeight w:val="449"/>
+          <w:jc w:val="center"/>
+        </w:trPr>
+        <w:tc>
+          <w:tcPr>
+            <w:tcW w:w="2459" w:type="dxa"/>
+            <w:tcBorders>
+              <w:top w:val="single" w:sz="8" w:space="0" w:color="auto"/>
+              <w:left w:val="nil"/>
+              <w:bottom w:val="single" w:sz="4" w:space="0" w:color="auto"/>
+              <w:right w:val="nil"/>
+            </w:tcBorders>
+            <w:shd w:val="clear" w:color="auto" w:fill="auto"/>
+          </w:tcPr>
+          <w:p>
+            <w:pPr>
+              <w:pStyle w:val="Heading3"/>
+              <w:rPr>
+                <w:sz w:val="20"/>
+              </w:rPr>
+            </w:pPr>
+            <w:r>
+              <w:rPr>
+                <w:sz w:val="20"/>
+              </w:rPr>
+              <w:t>What Did I Do Yesterday</w:t>
+            </w:r>
+            <w:r>
+              <w:rPr>
+                <w:sz w:val="20"/>
+              </w:rPr>
+              <w:t>?</w:t>
+            </w:r>
+          </w:p>
+        </w:tc>
+        <w:tc>
+          <w:tcPr>
+            <w:tcW w:w="2575" w:type="dxa"/>
+            <w:tcBorders>
+              <w:top w:val="single" w:sz="8" w:space="0" w:color="auto"/>
+              <w:left w:val="nil"/>
+              <w:bottom w:val="single" w:sz="4" w:space="0" w:color="auto"/>
+              <w:right w:val="nil"/>
+            </w:tcBorders>
+          </w:tcPr>
+          <w:p>
+            <w:pPr>
+              <w:pStyle w:val="Heading3"/>
+              <w:rPr>
+                <w:sz w:val="20"/>
+              </w:rPr>
+            </w:pPr>
+            <w:r>
+              <w:rPr>
+                <w:sz w:val="20"/>
+              </w:rPr>
+              <w:t>What will I Do Today?</w:t>
+            </w:r>
+          </w:p>
+        </w:tc>
+        <w:tc>
+          <w:tcPr>
+            <w:tcW w:w="2575" w:type="dxa"/>
+            <w:tcBorders>
+              <w:top w:val="single" w:sz="8" w:space="0" w:color="auto"/>
+              <w:left w:val="nil"/>
+              <w:bottom w:val="single" w:sz="4" w:space="0" w:color="auto"/>
+              <w:right w:val="nil"/>
+            </w:tcBorders>
+            <w:shd w:val="clear" w:color="auto" w:fill="auto"/>
+          </w:tcPr>
+          <w:p>
+            <w:pPr>
+              <w:pStyle w:val="Heading3"/>
+              <w:rPr>
+                <w:sz w:val="20"/>
+              </w:rPr>
+            </w:pPr>
+            <w:r>
+              <w:rPr>
+                <w:sz w:val="20"/>
+              </w:rPr>
+              <w:t>Is anything in my way?</w:t>
+            </w:r>
+          </w:p>
+        </w:tc>
+      </w:tr>
+      <w:tr>
+        <w:trPr>
+          <w:jc w:val="center"/>
+        </w:trPr>
+        <w:tc>
+          <w:tcPr>
+            <w:tcW w:w="2459" w:type="dxa"/>
+            <w:tcBorders>
+              <w:top w:val="single" w:sz="4" w:space="0" w:color="auto"/>
+              <w:left w:val="nil"/>
+              <w:bottom w:val="nil"/>
+              <w:right w:val="nil"/>
+            </w:tcBorders>
+            <w:shd w:val="clear" w:color="auto" w:fill="auto"/>
+          </w:tcPr>
+          <w:p>
+            <w:pPr>
+              <w:pStyle w:val="ReportTableContentsRowsFirst"/>
+              <w:rPr>
+                <w:color w:val="FF0000"/>
+                <w:sz w:val="16"/>
+              </w:rPr>
+            </w:pPr>
+            <w:r>
+              <w:rPr>
+                <w:color w:val="FF0000"/>
+                <w:sz w:val="16"/>
+              </w:rPr>
+              <w:t>NOTHING PROJECT WISE</w:t>
+            </w:r>
+          </w:p>
+          <w:p>
+            <w:pPr>
+              <w:pStyle w:val="ReportTableContentsRowsOther"/>
+            </w:pPr>
+          </w:p>
+        </w:tc>
+        <w:tc>
+          <w:tcPr>
+            <w:tcW w:w="2575" w:type="dxa"/>
+            <w:tcBorders>
+              <w:top w:val="single" w:sz="4" w:space="0" w:color="auto"/>
+              <w:left w:val="nil"/>
+              <w:bottom w:val="nil"/>
+              <w:right w:val="nil"/>
+            </w:tcBorders>
+          </w:tcPr>
+          <w:p>
+            <w:pPr>
+              <w:pStyle w:val="ReportTableContentsRowsFirst"/>
+            </w:pPr>
+            <w:r>
+              <w:t>Discussing with group how we are going to assign roles for the project</w:t>
+            </w:r>
+          </w:p>
+        </w:tc>
+        <w:tc>
+          <w:tcPr>
+            <w:tcW w:w="2575" w:type="dxa"/>
+            <w:tcBorders>
+              <w:top w:val="single" w:sz="4" w:space="0" w:color="auto"/>
+              <w:left w:val="nil"/>
+              <w:bottom w:val="nil"/>
+              <w:right w:val="nil"/>
+            </w:tcBorders>
+            <w:shd w:val="clear" w:color="auto" w:fill="auto"/>
+          </w:tcPr>
+          <w:p>
+            <w:pPr>
+              <w:pStyle w:val="ReportTableContentsRowsFirst"/>
+            </w:pPr>
+            <w:r>
+              <w:t>Assignment 2 documenting</w:t>
+            </w:r>
+          </w:p>
+        </w:tc>
+      </w:tr>
+      <w:tr>
+        <w:trPr>
+          <w:jc w:val="center"/>
+        </w:trPr>
+        <w:tc>
+          <w:tcPr>
+            <w:tcW w:w="2459" w:type="dxa"/>
+            <w:tcBorders>
+              <w:top w:val="nil"/>
+              <w:left w:val="nil"/>
+              <w:bottom w:val="single" w:sz="8" w:space="0" w:color="auto"/>
+              <w:right w:val="nil"/>
+            </w:tcBorders>
+            <w:shd w:val="clear" w:color="auto" w:fill="auto"/>
+          </w:tcPr>
+          <w:p>
+            <w:pPr>
+              <w:pStyle w:val="ReportTableContentsRowsOther"/>
+            </w:pPr>
+          </w:p>
+        </w:tc>
+        <w:tc>
+          <w:tcPr>
+            <w:tcW w:w="2575" w:type="dxa"/>
+            <w:tcBorders>
+              <w:top w:val="nil"/>
+              <w:left w:val="nil"/>
+              <w:bottom w:val="single" w:sz="8" w:space="0" w:color="auto"/>
+              <w:right w:val="nil"/>
+            </w:tcBorders>
+          </w:tcPr>
+          <w:p>
+            <w:pPr>
+              <w:pStyle w:val="ReportTableContentsRowsOther"/>
+            </w:pPr>
+          </w:p>
+        </w:tc>
+        <w:tc>
+          <w:tcPr>
+            <w:tcW w:w="2575" w:type="dxa"/>
+            <w:tcBorders>
+              <w:top w:val="nil"/>
+              <w:left w:val="nil"/>
+              <w:bottom w:val="single" w:sz="8" w:space="0" w:color="auto"/>
+              <w:right w:val="nil"/>
+            </w:tcBorders>
+            <w:shd w:val="clear" w:color="auto" w:fill="auto"/>
+          </w:tcPr>
+          <w:p>
+            <w:pPr>
+              <w:pStyle w:val="ReportTableContentsRowsOther"/>
+            </w:pPr>
+          </w:p>
+        </w:tc>
+      </w:tr>
+    </w:tbl>
+    <w:p/>
+    <w:p>
+      <w:pPr>
+        <w:pStyle w:val="Heading3"/>
+      </w:pPr>
+      <w:r>
+        <w:lastRenderedPageBreak/>
+        <w:t>29 April 2018</w:t>
+      </w:r>
+    </w:p>
+    <w:tbl>
+      <w:tblPr>
+        <w:tblW w:w="0" w:type="auto"/>
+        <w:jc w:val="center"/>
+        <w:tblBorders>
+          <w:top w:val="single" w:sz="4" w:space="0" w:color="auto"/>
+          <w:left w:val="single" w:sz="4" w:space="0" w:color="auto"/>
+          <w:bottom w:val="single" w:sz="4" w:space="0" w:color="auto"/>
+          <w:right w:val="single" w:sz="4" w:space="0" w:color="auto"/>
+          <w:insideH w:val="single" w:sz="4" w:space="0" w:color="auto"/>
+          <w:insideV w:val="single" w:sz="4" w:space="0" w:color="auto"/>
+        </w:tblBorders>
+        <w:tblLook w:val="04A0" w:firstRow="1" w:lastRow="0" w:firstColumn="1" w:lastColumn="0" w:noHBand="0" w:noVBand="1"/>
+      </w:tblPr>
+      <w:tblGrid>
+        <w:gridCol w:w="2459"/>
+        <w:gridCol w:w="2575"/>
+        <w:gridCol w:w="2575"/>
+      </w:tblGrid>
+      <w:tr>
+        <w:trPr>
+          <w:trHeight w:val="449"/>
+          <w:jc w:val="center"/>
+        </w:trPr>
+        <w:tc>
+          <w:tcPr>
+            <w:tcW w:w="2459" w:type="dxa"/>
+            <w:tcBorders>
+              <w:top w:val="single" w:sz="8" w:space="0" w:color="auto"/>
+              <w:left w:val="nil"/>
+              <w:bottom w:val="single" w:sz="4" w:space="0" w:color="auto"/>
+              <w:right w:val="nil"/>
+            </w:tcBorders>
+            <w:shd w:val="clear" w:color="auto" w:fill="auto"/>
+          </w:tcPr>
+          <w:p>
+            <w:pPr>
+              <w:pStyle w:val="Heading3"/>
+              <w:rPr>
+                <w:sz w:val="20"/>
+              </w:rPr>
+            </w:pPr>
+            <w:r>
+              <w:rPr>
+                <w:sz w:val="20"/>
+              </w:rPr>
+              <w:t>What Did I Do Yesterday</w:t>
+            </w:r>
+            <w:r>
+              <w:rPr>
+                <w:sz w:val="20"/>
+              </w:rPr>
+              <w:t>?</w:t>
+            </w:r>
+          </w:p>
+        </w:tc>
+        <w:tc>
+          <w:tcPr>
+            <w:tcW w:w="2575" w:type="dxa"/>
+            <w:tcBorders>
+              <w:top w:val="single" w:sz="8" w:space="0" w:color="auto"/>
+              <w:left w:val="nil"/>
+              <w:bottom w:val="single" w:sz="4" w:space="0" w:color="auto"/>
+              <w:right w:val="nil"/>
+            </w:tcBorders>
+          </w:tcPr>
+          <w:p>
+            <w:pPr>
+              <w:pStyle w:val="Heading3"/>
+              <w:rPr>
+                <w:sz w:val="20"/>
+              </w:rPr>
+            </w:pPr>
+            <w:r>
+              <w:rPr>
+                <w:sz w:val="20"/>
+              </w:rPr>
+              <w:t>What will I Do Today?</w:t>
+            </w:r>
+          </w:p>
+        </w:tc>
+        <w:tc>
+          <w:tcPr>
+            <w:tcW w:w="2575" w:type="dxa"/>
+            <w:tcBorders>
+              <w:top w:val="single" w:sz="8" w:space="0" w:color="auto"/>
+              <w:left w:val="nil"/>
+              <w:bottom w:val="single" w:sz="4" w:space="0" w:color="auto"/>
+              <w:right w:val="nil"/>
+            </w:tcBorders>
+            <w:shd w:val="clear" w:color="auto" w:fill="auto"/>
+          </w:tcPr>
+          <w:p>
+            <w:pPr>
+              <w:pStyle w:val="Heading3"/>
+              <w:rPr>
+                <w:sz w:val="20"/>
+              </w:rPr>
+            </w:pPr>
+            <w:r>
+              <w:rPr>
+                <w:sz w:val="20"/>
+              </w:rPr>
+              <w:t>Is anything in my way?</w:t>
+            </w:r>
+          </w:p>
+        </w:tc>
+      </w:tr>
+      <w:tr>
+        <w:trPr>
+          <w:jc w:val="center"/>
+        </w:trPr>
+        <w:tc>
+          <w:tcPr>
+            <w:tcW w:w="2459" w:type="dxa"/>
+            <w:tcBorders>
+              <w:top w:val="single" w:sz="4" w:space="0" w:color="auto"/>
+              <w:left w:val="nil"/>
+              <w:bottom w:val="nil"/>
+              <w:right w:val="nil"/>
+            </w:tcBorders>
+            <w:shd w:val="clear" w:color="auto" w:fill="auto"/>
+          </w:tcPr>
+          <w:p>
+            <w:pPr>
+              <w:pStyle w:val="ReportTableContentsRowsOther"/>
+            </w:pPr>
+            <w:r>
+              <w:t>Discussing with group how we are going to assign roles for the project</w:t>
+            </w:r>
+          </w:p>
+        </w:tc>
+        <w:tc>
+          <w:tcPr>
+            <w:tcW w:w="2575" w:type="dxa"/>
+            <w:tcBorders>
+              <w:top w:val="single" w:sz="4" w:space="0" w:color="auto"/>
+              <w:left w:val="nil"/>
+              <w:bottom w:val="nil"/>
+              <w:right w:val="nil"/>
+            </w:tcBorders>
+          </w:tcPr>
+          <w:p>
+            <w:pPr>
+              <w:pStyle w:val="ReportTableContentsRowsFirst"/>
+              <w:rPr>
+                <w:color w:val="FF0000"/>
+                <w:sz w:val="16"/>
+              </w:rPr>
+            </w:pPr>
+            <w:r>
+              <w:rPr>
+                <w:color w:val="FF0000"/>
+                <w:sz w:val="16"/>
+              </w:rPr>
+              <w:t>NOTHING PROJECT WISE</w:t>
+            </w:r>
+          </w:p>
+          <w:p>
+            <w:pPr>
+              <w:pStyle w:val="ReportTableContentsRowsFirst"/>
+            </w:pPr>
+            <w:r>
+              <w:t xml:space="preserve">Assignment 2 documentation still need to do my project design </w:t>
+            </w:r>
+          </w:p>
+        </w:tc>
+        <w:tc>
+          <w:tcPr>
+            <w:tcW w:w="2575" w:type="dxa"/>
+            <w:tcBorders>
+              <w:top w:val="single" w:sz="4" w:space="0" w:color="auto"/>
+              <w:left w:val="nil"/>
+              <w:bottom w:val="nil"/>
+              <w:right w:val="nil"/>
+            </w:tcBorders>
+            <w:shd w:val="clear" w:color="auto" w:fill="auto"/>
+          </w:tcPr>
+          <w:p>
+            <w:pPr>
+              <w:pStyle w:val="ReportTableContentsRowsFirst"/>
+            </w:pPr>
+            <w:r>
+              <w:t>Assignment 2 documentation</w:t>
+            </w:r>
+          </w:p>
+        </w:tc>
+      </w:tr>
+      <w:tr>
+        <w:trPr>
+          <w:jc w:val="center"/>
+        </w:trPr>
+        <w:tc>
+          <w:tcPr>
+            <w:tcW w:w="2459" w:type="dxa"/>
+            <w:tcBorders>
+              <w:top w:val="nil"/>
+              <w:left w:val="nil"/>
+              <w:bottom w:val="single" w:sz="8" w:space="0" w:color="auto"/>
+              <w:right w:val="nil"/>
+            </w:tcBorders>
+            <w:shd w:val="clear" w:color="auto" w:fill="auto"/>
+          </w:tcPr>
+          <w:p>
+            <w:pPr>
+              <w:pStyle w:val="ReportTableContentsRowsOther"/>
+            </w:pPr>
+          </w:p>
+        </w:tc>
+        <w:tc>
+          <w:tcPr>
+            <w:tcW w:w="2575" w:type="dxa"/>
+            <w:tcBorders>
+              <w:top w:val="nil"/>
+              <w:left w:val="nil"/>
+              <w:bottom w:val="single" w:sz="8" w:space="0" w:color="auto"/>
+              <w:right w:val="nil"/>
+            </w:tcBorders>
+          </w:tcPr>
+          <w:p>
+            <w:pPr>
+              <w:pStyle w:val="ReportTableContentsRowsOther"/>
+            </w:pPr>
+          </w:p>
+        </w:tc>
+        <w:tc>
+          <w:tcPr>
+            <w:tcW w:w="2575" w:type="dxa"/>
+            <w:tcBorders>
+              <w:top w:val="nil"/>
+              <w:left w:val="nil"/>
+              <w:bottom w:val="single" w:sz="8" w:space="0" w:color="auto"/>
+              <w:right w:val="nil"/>
+            </w:tcBorders>
+            <w:shd w:val="clear" w:color="auto" w:fill="auto"/>
+          </w:tcPr>
+          <w:p>
+            <w:pPr>
+              <w:pStyle w:val="ReportTableContentsRowsOther"/>
+            </w:pPr>
+          </w:p>
+        </w:tc>
+      </w:tr>
+    </w:tbl>
+    <w:p/>
+    <w:p>
+      <w:pPr>
+        <w:pStyle w:val="Heading3"/>
+      </w:pPr>
+      <w:r>
+        <w:t>30 April 2018</w:t>
+      </w:r>
+    </w:p>
+    <w:tbl>
+      <w:tblPr>
+        <w:tblW w:w="0" w:type="auto"/>
+        <w:jc w:val="center"/>
+        <w:tblBorders>
+          <w:top w:val="single" w:sz="4" w:space="0" w:color="auto"/>
+          <w:left w:val="single" w:sz="4" w:space="0" w:color="auto"/>
+          <w:bottom w:val="single" w:sz="4" w:space="0" w:color="auto"/>
+          <w:right w:val="single" w:sz="4" w:space="0" w:color="auto"/>
+          <w:insideH w:val="single" w:sz="4" w:space="0" w:color="auto"/>
+          <w:insideV w:val="single" w:sz="4" w:space="0" w:color="auto"/>
+        </w:tblBorders>
+        <w:tblLook w:val="04A0" w:firstRow="1" w:lastRow="0" w:firstColumn="1" w:lastColumn="0" w:noHBand="0" w:noVBand="1"/>
+      </w:tblPr>
+      <w:tblGrid>
+        <w:gridCol w:w="2459"/>
+        <w:gridCol w:w="2575"/>
+        <w:gridCol w:w="2575"/>
+      </w:tblGrid>
+      <w:tr>
+        <w:trPr>
+          <w:trHeight w:val="449"/>
+          <w:jc w:val="center"/>
+        </w:trPr>
+        <w:tc>
+          <w:tcPr>
+            <w:tcW w:w="2459" w:type="dxa"/>
+            <w:tcBorders>
+              <w:top w:val="single" w:sz="8" w:space="0" w:color="auto"/>
+              <w:left w:val="nil"/>
+              <w:bottom w:val="single" w:sz="4" w:space="0" w:color="auto"/>
+              <w:right w:val="nil"/>
+            </w:tcBorders>
+            <w:shd w:val="clear" w:color="auto" w:fill="auto"/>
+          </w:tcPr>
+          <w:p>
+            <w:pPr>
+              <w:pStyle w:val="Heading3"/>
+              <w:rPr>
+                <w:sz w:val="20"/>
+              </w:rPr>
+            </w:pPr>
+            <w:r>
+              <w:rPr>
+                <w:sz w:val="20"/>
+              </w:rPr>
+              <w:t>What Did I Do Yesterday</w:t>
+            </w:r>
+            <w:r>
+              <w:rPr>
+                <w:sz w:val="20"/>
+              </w:rPr>
+              <w:t>?</w:t>
+            </w:r>
+          </w:p>
+        </w:tc>
+        <w:tc>
+          <w:tcPr>
+            <w:tcW w:w="2575" w:type="dxa"/>
+            <w:tcBorders>
+              <w:top w:val="single" w:sz="8" w:space="0" w:color="auto"/>
+              <w:left w:val="nil"/>
+              <w:bottom w:val="single" w:sz="4" w:space="0" w:color="auto"/>
+              <w:right w:val="nil"/>
+            </w:tcBorders>
+          </w:tcPr>
+          <w:p>
+            <w:pPr>
+              <w:pStyle w:val="Heading3"/>
+              <w:rPr>
+                <w:sz w:val="20"/>
+              </w:rPr>
+            </w:pPr>
+            <w:r>
+              <w:rPr>
+                <w:sz w:val="20"/>
+              </w:rPr>
+              <w:t>What will I Do Today?</w:t>
+            </w:r>
+          </w:p>
+        </w:tc>
+        <w:tc>
+          <w:tcPr>
+            <w:tcW w:w="2575" w:type="dxa"/>
+            <w:tcBorders>
+              <w:top w:val="single" w:sz="8" w:space="0" w:color="auto"/>
+              <w:left w:val="nil"/>
+              <w:bottom w:val="single" w:sz="4" w:space="0" w:color="auto"/>
+              <w:right w:val="nil"/>
+            </w:tcBorders>
+            <w:shd w:val="clear" w:color="auto" w:fill="auto"/>
+          </w:tcPr>
+          <w:p>
+            <w:pPr>
+              <w:pStyle w:val="Heading3"/>
+              <w:rPr>
+                <w:sz w:val="20"/>
+              </w:rPr>
+            </w:pPr>
+            <w:r>
+              <w:rPr>
+                <w:sz w:val="20"/>
+              </w:rPr>
+              <w:t>Is anything in my way?</w:t>
+            </w:r>
+          </w:p>
+        </w:tc>
+      </w:tr>
+      <w:tr>
+        <w:trPr>
+          <w:jc w:val="center"/>
+        </w:trPr>
+        <w:tc>
+          <w:tcPr>
+            <w:tcW w:w="2459" w:type="dxa"/>
+            <w:tcBorders>
+              <w:top w:val="single" w:sz="4" w:space="0" w:color="auto"/>
+              <w:left w:val="nil"/>
+              <w:bottom w:val="nil"/>
+              <w:right w:val="nil"/>
+            </w:tcBorders>
+            <w:shd w:val="clear" w:color="auto" w:fill="auto"/>
+          </w:tcPr>
+          <w:p>
+            <w:pPr>
+              <w:pStyle w:val="ReportTableContentsRowsFirst"/>
+              <w:rPr>
+                <w:color w:val="FF0000"/>
+                <w:sz w:val="16"/>
+              </w:rPr>
+            </w:pPr>
+            <w:r>
+              <w:rPr>
+                <w:color w:val="FF0000"/>
+                <w:sz w:val="16"/>
+              </w:rPr>
+              <w:t>NOTHING PROJECT WISE</w:t>
+            </w:r>
+          </w:p>
+          <w:p>
+            <w:pPr>
+              <w:pStyle w:val="ReportTableContentsRowsOther"/>
+            </w:pPr>
+            <w:r>
+              <w:t>Assignment 2 documentation almost finished</w:t>
+            </w:r>
+          </w:p>
+        </w:tc>
+        <w:tc>
+          <w:tcPr>
+            <w:tcW w:w="2575" w:type="dxa"/>
+            <w:tcBorders>
+              <w:top w:val="single" w:sz="4" w:space="0" w:color="auto"/>
+              <w:left w:val="nil"/>
+              <w:bottom w:val="nil"/>
+              <w:right w:val="nil"/>
+            </w:tcBorders>
+          </w:tcPr>
+          <w:p>
+            <w:pPr>
+              <w:pStyle w:val="ReportTableContentsRowsFirst"/>
+            </w:pPr>
+            <w:r>
+              <w:t xml:space="preserve">Start project source, classes and begin coding for assignment 2 </w:t>
+            </w:r>
+          </w:p>
+        </w:tc>
+        <w:tc>
+          <w:tcPr>
+            <w:tcW w:w="2575" w:type="dxa"/>
+            <w:tcBorders>
+              <w:top w:val="single" w:sz="4" w:space="0" w:color="auto"/>
+              <w:left w:val="nil"/>
+              <w:bottom w:val="nil"/>
+              <w:right w:val="nil"/>
+            </w:tcBorders>
+            <w:shd w:val="clear" w:color="auto" w:fill="auto"/>
+          </w:tcPr>
+          <w:p>
+            <w:pPr>
+              <w:pStyle w:val="ReportTableContentsRowsFirst"/>
+            </w:pPr>
+            <w:r>
+              <w:t>Assignment 2 documentation want to create tests</w:t>
+            </w:r>
+          </w:p>
+        </w:tc>
+      </w:tr>
+      <w:tr>
+        <w:trPr>
+          <w:jc w:val="center"/>
+        </w:trPr>
+        <w:tc>
+          <w:tcPr>
+            <w:tcW w:w="2459" w:type="dxa"/>
+            <w:tcBorders>
+              <w:top w:val="nil"/>
+              <w:left w:val="nil"/>
+              <w:bottom w:val="single" w:sz="8" w:space="0" w:color="auto"/>
+              <w:right w:val="nil"/>
+            </w:tcBorders>
+            <w:shd w:val="clear" w:color="auto" w:fill="auto"/>
+          </w:tcPr>
+          <w:p>
+            <w:pPr>
+              <w:pStyle w:val="ReportTableContentsRowsOther"/>
+            </w:pPr>
+          </w:p>
+        </w:tc>
+        <w:tc>
+          <w:tcPr>
+            <w:tcW w:w="2575" w:type="dxa"/>
+            <w:tcBorders>
+              <w:top w:val="nil"/>
+              <w:left w:val="nil"/>
+              <w:bottom w:val="single" w:sz="8" w:space="0" w:color="auto"/>
+              <w:right w:val="nil"/>
+            </w:tcBorders>
+          </w:tcPr>
+          <w:p>
+            <w:pPr>
+              <w:pStyle w:val="ReportTableContentsRowsOther"/>
+            </w:pPr>
+          </w:p>
+        </w:tc>
+        <w:tc>
+          <w:tcPr>
+            <w:tcW w:w="2575" w:type="dxa"/>
+            <w:tcBorders>
+              <w:top w:val="nil"/>
+              <w:left w:val="nil"/>
+              <w:bottom w:val="single" w:sz="8" w:space="0" w:color="auto"/>
+              <w:right w:val="nil"/>
+            </w:tcBorders>
+            <w:shd w:val="clear" w:color="auto" w:fill="auto"/>
+          </w:tcPr>
+          <w:p>
+            <w:pPr>
+              <w:pStyle w:val="ReportTableContentsRowsOther"/>
+            </w:pPr>
+          </w:p>
+        </w:tc>
+      </w:tr>
+    </w:tbl>
+    <w:p/>
+    <w:p>
+      <w:pPr>
+        <w:pStyle w:val="Heading3"/>
+      </w:pPr>
+      <w:r>
+        <w:t>1 May 2018</w:t>
+      </w:r>
+    </w:p>
+    <w:tbl>
+      <w:tblPr>
+        <w:tblW w:w="0" w:type="auto"/>
+        <w:jc w:val="center"/>
+        <w:tblBorders>
+          <w:top w:val="single" w:sz="4" w:space="0" w:color="auto"/>
+          <w:left w:val="single" w:sz="4" w:space="0" w:color="auto"/>
+          <w:bottom w:val="single" w:sz="4" w:space="0" w:color="auto"/>
+          <w:right w:val="single" w:sz="4" w:space="0" w:color="auto"/>
+          <w:insideH w:val="single" w:sz="4" w:space="0" w:color="auto"/>
+          <w:insideV w:val="single" w:sz="4" w:space="0" w:color="auto"/>
+        </w:tblBorders>
+        <w:tblLook w:val="04A0" w:firstRow="1" w:lastRow="0" w:firstColumn="1" w:lastColumn="0" w:noHBand="0" w:noVBand="1"/>
+      </w:tblPr>
+      <w:tblGrid>
+        <w:gridCol w:w="2459"/>
+        <w:gridCol w:w="2575"/>
+        <w:gridCol w:w="2575"/>
+      </w:tblGrid>
+      <w:tr>
+        <w:trPr>
+          <w:trHeight w:val="449"/>
+          <w:jc w:val="center"/>
+        </w:trPr>
+        <w:tc>
+          <w:tcPr>
+            <w:tcW w:w="2459" w:type="dxa"/>
+            <w:tcBorders>
+              <w:top w:val="single" w:sz="8" w:space="0" w:color="auto"/>
+              <w:left w:val="nil"/>
+              <w:bottom w:val="single" w:sz="4" w:space="0" w:color="auto"/>
+              <w:right w:val="nil"/>
+            </w:tcBorders>
+            <w:shd w:val="clear" w:color="auto" w:fill="auto"/>
+          </w:tcPr>
+          <w:p>
+            <w:pPr>
+              <w:pStyle w:val="Heading3"/>
+              <w:rPr>
+                <w:sz w:val="20"/>
+              </w:rPr>
+            </w:pPr>
+            <w:r>
+              <w:rPr>
+                <w:sz w:val="20"/>
+              </w:rPr>
+              <w:t>What Did I Do Yesterday</w:t>
+            </w:r>
+            <w:r>
+              <w:rPr>
+                <w:sz w:val="20"/>
+              </w:rPr>
+              <w:t>?</w:t>
+            </w:r>
+          </w:p>
+        </w:tc>
+        <w:tc>
+          <w:tcPr>
+            <w:tcW w:w="2575" w:type="dxa"/>
+            <w:tcBorders>
+              <w:top w:val="single" w:sz="8" w:space="0" w:color="auto"/>
+              <w:left w:val="nil"/>
+              <w:bottom w:val="single" w:sz="4" w:space="0" w:color="auto"/>
+              <w:right w:val="nil"/>
+            </w:tcBorders>
+          </w:tcPr>
+          <w:p>
+            <w:pPr>
+              <w:pStyle w:val="Heading3"/>
+              <w:rPr>
+                <w:sz w:val="20"/>
+              </w:rPr>
+            </w:pPr>
+            <w:r>
+              <w:rPr>
+                <w:sz w:val="20"/>
+              </w:rPr>
+              <w:t>What will I Do Today?</w:t>
+            </w:r>
+          </w:p>
+        </w:tc>
+        <w:tc>
+          <w:tcPr>
+            <w:tcW w:w="2575" w:type="dxa"/>
+            <w:tcBorders>
+              <w:top w:val="single" w:sz="8" w:space="0" w:color="auto"/>
+              <w:left w:val="nil"/>
+              <w:bottom w:val="single" w:sz="4" w:space="0" w:color="auto"/>
+              <w:right w:val="nil"/>
+            </w:tcBorders>
+            <w:shd w:val="clear" w:color="auto" w:fill="auto"/>
+          </w:tcPr>
+          <w:p>
+            <w:pPr>
+              <w:pStyle w:val="Heading3"/>
+              <w:rPr>
+                <w:sz w:val="20"/>
+              </w:rPr>
+            </w:pPr>
+            <w:r>
+              <w:rPr>
+                <w:sz w:val="20"/>
+              </w:rPr>
+              <w:t>Is anything in my way?</w:t>
+            </w:r>
+          </w:p>
+        </w:tc>
+      </w:tr>
+      <w:tr>
+        <w:trPr>
+          <w:jc w:val="center"/>
+        </w:trPr>
+        <w:tc>
+          <w:tcPr>
+            <w:tcW w:w="2459" w:type="dxa"/>
+            <w:tcBorders>
+              <w:top w:val="single" w:sz="4" w:space="0" w:color="auto"/>
+              <w:left w:val="nil"/>
+              <w:bottom w:val="nil"/>
+              <w:right w:val="nil"/>
+            </w:tcBorders>
+            <w:shd w:val="clear" w:color="auto" w:fill="auto"/>
+          </w:tcPr>
+          <w:p>
+            <w:pPr>
+              <w:pStyle w:val="ReportTableContentsRowsOther"/>
+            </w:pPr>
+            <w:r>
+              <w:t>I started a source folder for the project, added grid class, car class, and began a skeleton construction of the project</w:t>
+            </w:r>
+          </w:p>
+        </w:tc>
+        <w:tc>
+          <w:tcPr>
+            <w:tcW w:w="2575" w:type="dxa"/>
+            <w:tcBorders>
+              <w:top w:val="single" w:sz="4" w:space="0" w:color="auto"/>
+              <w:left w:val="nil"/>
+              <w:bottom w:val="nil"/>
+              <w:right w:val="nil"/>
+            </w:tcBorders>
+          </w:tcPr>
+          <w:p>
+            <w:pPr>
+              <w:pStyle w:val="ReportTableContentsRowsFirst"/>
+              <w:rPr>
+                <w:color w:val="FF0000"/>
+                <w:sz w:val="16"/>
+              </w:rPr>
+            </w:pPr>
+            <w:r>
+              <w:rPr>
+                <w:color w:val="FF0000"/>
+                <w:sz w:val="16"/>
+              </w:rPr>
+              <w:t>NOTHING PROJECT WISE</w:t>
+            </w:r>
+          </w:p>
+          <w:p>
+            <w:pPr>
+              <w:pStyle w:val="ReportTableContentsRowsFirst"/>
+            </w:pPr>
+            <w:r>
+              <w:t xml:space="preserve">Assignment 2 documentation, need to fix up </w:t>
+            </w:r>
+            <w:proofErr w:type="spellStart"/>
+            <w:r>
+              <w:t>javadoc</w:t>
+            </w:r>
+            <w:proofErr w:type="spellEnd"/>
+            <w:r>
+              <w:t xml:space="preserve"> </w:t>
+            </w:r>
+          </w:p>
+        </w:tc>
+        <w:tc>
+          <w:tcPr>
+            <w:tcW w:w="2575" w:type="dxa"/>
+            <w:tcBorders>
+              <w:top w:val="single" w:sz="4" w:space="0" w:color="auto"/>
+              <w:left w:val="nil"/>
+              <w:bottom w:val="nil"/>
+              <w:right w:val="nil"/>
+            </w:tcBorders>
+            <w:shd w:val="clear" w:color="auto" w:fill="auto"/>
+          </w:tcPr>
+          <w:p>
+            <w:pPr>
+              <w:pStyle w:val="ReportTableContentsRowsFirst"/>
+            </w:pPr>
+            <w:r>
+              <w:t xml:space="preserve">Assignment 2 documentation, need to fix up </w:t>
+            </w:r>
+            <w:proofErr w:type="spellStart"/>
+            <w:r>
+              <w:t>javadoc</w:t>
+            </w:r>
+            <w:proofErr w:type="spellEnd"/>
+          </w:p>
+        </w:tc>
+      </w:tr>
+      <w:tr>
+        <w:trPr>
+          <w:jc w:val="center"/>
+        </w:trPr>
+        <w:tc>
+          <w:tcPr>
+            <w:tcW w:w="2459" w:type="dxa"/>
+            <w:tcBorders>
+              <w:top w:val="nil"/>
+              <w:left w:val="nil"/>
+              <w:bottom w:val="single" w:sz="8" w:space="0" w:color="auto"/>
+              <w:right w:val="nil"/>
+            </w:tcBorders>
+            <w:shd w:val="clear" w:color="auto" w:fill="auto"/>
+          </w:tcPr>
+          <w:p>
+            <w:pPr>
+              <w:pStyle w:val="ReportTableContentsRowsOther"/>
+            </w:pPr>
+          </w:p>
+        </w:tc>
+        <w:tc>
+          <w:tcPr>
+            <w:tcW w:w="2575" w:type="dxa"/>
+            <w:tcBorders>
+              <w:top w:val="nil"/>
+              <w:left w:val="nil"/>
+              <w:bottom w:val="single" w:sz="8" w:space="0" w:color="auto"/>
+              <w:right w:val="nil"/>
+            </w:tcBorders>
+          </w:tcPr>
+          <w:p>
+            <w:pPr>
+              <w:pStyle w:val="ReportTableContentsRowsOther"/>
+            </w:pPr>
+          </w:p>
+        </w:tc>
+        <w:tc>
+          <w:tcPr>
+            <w:tcW w:w="2575" w:type="dxa"/>
+            <w:tcBorders>
+              <w:top w:val="nil"/>
+              <w:left w:val="nil"/>
+              <w:bottom w:val="single" w:sz="8" w:space="0" w:color="auto"/>
+              <w:right w:val="nil"/>
+            </w:tcBorders>
+            <w:shd w:val="clear" w:color="auto" w:fill="auto"/>
+          </w:tcPr>
+          <w:p>
+            <w:pPr>
+              <w:pStyle w:val="ReportTableContentsRowsOther"/>
+            </w:pPr>
+          </w:p>
+        </w:tc>
+      </w:tr>
+    </w:tbl>
+    <w:p/>
+    <w:p>
+      <w:pPr>
+        <w:pStyle w:val="Heading3"/>
+      </w:pPr>
+      <w:r>
+        <w:t xml:space="preserve">2 </w:t>
+      </w:r>
+      <w:r>
+        <w:t>May</w:t>
+      </w:r>
+      <w:r>
+        <w:t xml:space="preserve"> 2018</w:t>
+      </w:r>
+    </w:p>
+    <w:tbl>
+      <w:tblPr>
+        <w:tblW w:w="0" w:type="auto"/>
+        <w:jc w:val="center"/>
+        <w:tblBorders>
+          <w:top w:val="single" w:sz="4" w:space="0" w:color="auto"/>
+          <w:left w:val="single" w:sz="4" w:space="0" w:color="auto"/>
+          <w:bottom w:val="single" w:sz="4" w:space="0" w:color="auto"/>
+          <w:right w:val="single" w:sz="4" w:space="0" w:color="auto"/>
+          <w:insideH w:val="single" w:sz="4" w:space="0" w:color="auto"/>
+          <w:insideV w:val="single" w:sz="4" w:space="0" w:color="auto"/>
+        </w:tblBorders>
+        <w:tblLook w:val="04A0" w:firstRow="1" w:lastRow="0" w:firstColumn="1" w:lastColumn="0" w:noHBand="0" w:noVBand="1"/>
+      </w:tblPr>
+      <w:tblGrid>
+        <w:gridCol w:w="2459"/>
+        <w:gridCol w:w="2575"/>
+        <w:gridCol w:w="2575"/>
+      </w:tblGrid>
+      <w:tr>
+        <w:trPr>
+          <w:trHeight w:val="449"/>
+          <w:jc w:val="center"/>
+        </w:trPr>
+        <w:tc>
+          <w:tcPr>
+            <w:tcW w:w="2459" w:type="dxa"/>
+            <w:tcBorders>
+              <w:top w:val="single" w:sz="8" w:space="0" w:color="auto"/>
+              <w:left w:val="nil"/>
+              <w:bottom w:val="single" w:sz="4" w:space="0" w:color="auto"/>
+              <w:right w:val="nil"/>
+            </w:tcBorders>
+            <w:shd w:val="clear" w:color="auto" w:fill="auto"/>
+          </w:tcPr>
+          <w:p>
+            <w:pPr>
+              <w:pStyle w:val="Heading3"/>
+              <w:rPr>
+                <w:sz w:val="20"/>
+              </w:rPr>
+            </w:pPr>
+            <w:r>
+              <w:rPr>
+                <w:sz w:val="20"/>
+              </w:rPr>
+              <w:t>What Did I Do Yesterday</w:t>
+            </w:r>
+            <w:r>
+              <w:rPr>
+                <w:sz w:val="20"/>
+              </w:rPr>
+              <w:t>?</w:t>
+            </w:r>
+          </w:p>
+        </w:tc>
+        <w:tc>
+          <w:tcPr>
+            <w:tcW w:w="2575" w:type="dxa"/>
+            <w:tcBorders>
+              <w:top w:val="single" w:sz="8" w:space="0" w:color="auto"/>
+              <w:left w:val="nil"/>
+              <w:bottom w:val="single" w:sz="4" w:space="0" w:color="auto"/>
+              <w:right w:val="nil"/>
+            </w:tcBorders>
+          </w:tcPr>
+          <w:p>
+            <w:pPr>
+              <w:pStyle w:val="Heading3"/>
+              <w:rPr>
+                <w:sz w:val="20"/>
+              </w:rPr>
+            </w:pPr>
+            <w:r>
+              <w:rPr>
+                <w:sz w:val="20"/>
+              </w:rPr>
+              <w:t>What will I Do Today?</w:t>
+            </w:r>
+          </w:p>
+        </w:tc>
+        <w:tc>
+          <w:tcPr>
+            <w:tcW w:w="2575" w:type="dxa"/>
+            <w:tcBorders>
+              <w:top w:val="single" w:sz="8" w:space="0" w:color="auto"/>
+              <w:left w:val="nil"/>
+              <w:bottom w:val="single" w:sz="4" w:space="0" w:color="auto"/>
+              <w:right w:val="nil"/>
+            </w:tcBorders>
+            <w:shd w:val="clear" w:color="auto" w:fill="auto"/>
+          </w:tcPr>
+          <w:p>
+            <w:pPr>
+              <w:pStyle w:val="Heading3"/>
+              <w:rPr>
+                <w:sz w:val="20"/>
+              </w:rPr>
+            </w:pPr>
+            <w:r>
+              <w:rPr>
+                <w:sz w:val="20"/>
+              </w:rPr>
+              <w:t>Is anything in my way?</w:t>
+            </w:r>
+          </w:p>
+        </w:tc>
+      </w:tr>
+      <w:tr>
+        <w:trPr>
+          <w:jc w:val="center"/>
+        </w:trPr>
+        <w:tc>
+          <w:tcPr>
+            <w:tcW w:w="2459" w:type="dxa"/>
+            <w:tcBorders>
+              <w:top w:val="single" w:sz="4" w:space="0" w:color="auto"/>
+              <w:left w:val="nil"/>
+              <w:bottom w:val="nil"/>
+              <w:right w:val="nil"/>
+            </w:tcBorders>
+            <w:shd w:val="clear" w:color="auto" w:fill="auto"/>
+          </w:tcPr>
+          <w:p>
+            <w:pPr>
+              <w:pStyle w:val="ReportTableContentsRowsFirst"/>
+              <w:rPr>
+                <w:color w:val="FF0000"/>
+                <w:sz w:val="16"/>
+              </w:rPr>
+            </w:pPr>
+            <w:r>
+              <w:rPr>
+                <w:color w:val="FF0000"/>
+                <w:sz w:val="16"/>
+              </w:rPr>
+              <w:t>NOTHING PROJECT WISE</w:t>
+            </w:r>
+          </w:p>
+          <w:p>
+            <w:pPr>
+              <w:pStyle w:val="ReportTableContentsRowsOther"/>
+            </w:pPr>
+            <w:r>
+              <w:t xml:space="preserve">ASSIGNMENT 2 IS OFFICIALLY COMPLETE AND SUBMITTED FINALLY </w:t>
+            </w:r>
+          </w:p>
+        </w:tc>
+        <w:tc>
+          <w:tcPr>
+            <w:tcW w:w="2575" w:type="dxa"/>
+            <w:tcBorders>
+              <w:top w:val="single" w:sz="4" w:space="0" w:color="auto"/>
+              <w:left w:val="nil"/>
+              <w:bottom w:val="nil"/>
+              <w:right w:val="nil"/>
+            </w:tcBorders>
+          </w:tcPr>
+          <w:p>
+            <w:pPr>
+              <w:pStyle w:val="ReportTableContentsRowsFirst"/>
+            </w:pPr>
+            <w:r>
+              <w:t xml:space="preserve">Begin familiarising myself with the </w:t>
+            </w:r>
+            <w:proofErr w:type="spellStart"/>
+            <w:r>
+              <w:t>javaFX</w:t>
+            </w:r>
+            <w:proofErr w:type="spellEnd"/>
+            <w:r>
+              <w:t xml:space="preserve"> library to try get the grid done today</w:t>
+            </w:r>
+            <w:r>
+              <w:t xml:space="preserve"> </w:t>
+            </w:r>
+          </w:p>
+        </w:tc>
+        <w:tc>
+          <w:tcPr>
+            <w:tcW w:w="2575" w:type="dxa"/>
+            <w:tcBorders>
+              <w:top w:val="single" w:sz="4" w:space="0" w:color="auto"/>
+              <w:left w:val="nil"/>
+              <w:bottom w:val="nil"/>
+              <w:right w:val="nil"/>
+            </w:tcBorders>
+            <w:shd w:val="clear" w:color="auto" w:fill="auto"/>
+          </w:tcPr>
+          <w:p>
+            <w:pPr>
+              <w:pStyle w:val="ReportTableContentsRowsFirst"/>
+            </w:pPr>
+            <w:r>
+              <w:t xml:space="preserve">COMP2121 project + labs and </w:t>
+            </w:r>
+            <w:proofErr w:type="gramStart"/>
+            <w:r>
+              <w:t>other</w:t>
+            </w:r>
+            <w:proofErr w:type="gramEnd"/>
+            <w:r>
+              <w:t xml:space="preserve"> course work</w:t>
+            </w:r>
+          </w:p>
+        </w:tc>
+      </w:tr>
+      <w:tr>
+        <w:trPr>
+          <w:jc w:val="center"/>
+        </w:trPr>
+        <w:tc>
+          <w:tcPr>
+            <w:tcW w:w="2459" w:type="dxa"/>
+            <w:tcBorders>
+              <w:top w:val="nil"/>
+              <w:left w:val="nil"/>
+              <w:bottom w:val="single" w:sz="8" w:space="0" w:color="auto"/>
+              <w:right w:val="nil"/>
+            </w:tcBorders>
+            <w:shd w:val="clear" w:color="auto" w:fill="auto"/>
+          </w:tcPr>
+          <w:p>
+            <w:pPr>
+              <w:pStyle w:val="ReportTableContentsRowsOther"/>
+            </w:pPr>
+          </w:p>
+        </w:tc>
+        <w:tc>
+          <w:tcPr>
+            <w:tcW w:w="2575" w:type="dxa"/>
+            <w:tcBorders>
+              <w:top w:val="nil"/>
+              <w:left w:val="nil"/>
+              <w:bottom w:val="single" w:sz="8" w:space="0" w:color="auto"/>
+              <w:right w:val="nil"/>
+            </w:tcBorders>
+          </w:tcPr>
+          <w:p>
+            <w:pPr>
+              <w:pStyle w:val="ReportTableContentsRowsOther"/>
+            </w:pPr>
+          </w:p>
+        </w:tc>
+        <w:tc>
+          <w:tcPr>
+            <w:tcW w:w="2575" w:type="dxa"/>
+            <w:tcBorders>
+              <w:top w:val="nil"/>
+              <w:left w:val="nil"/>
+              <w:bottom w:val="single" w:sz="8" w:space="0" w:color="auto"/>
+              <w:right w:val="nil"/>
+            </w:tcBorders>
+            <w:shd w:val="clear" w:color="auto" w:fill="auto"/>
+          </w:tcPr>
+          <w:p>
+            <w:pPr>
+              <w:pStyle w:val="ReportTableContentsRowsOther"/>
+            </w:pPr>
+          </w:p>
+        </w:tc>
+      </w:tr>
+    </w:tbl>
+    <w:p/>
+    <w:p>
+      <w:pPr>
+        <w:pStyle w:val="Heading3"/>
+      </w:pPr>
+      <w:r>
+        <w:t xml:space="preserve">3 </w:t>
+      </w:r>
+      <w:r>
+        <w:t>May</w:t>
+      </w:r>
+      <w:r>
+        <w:t xml:space="preserve"> 2018</w:t>
+      </w:r>
+    </w:p>
+    <w:tbl>
+      <w:tblPr>
+        <w:tblW w:w="0" w:type="auto"/>
+        <w:jc w:val="center"/>
+        <w:tblBorders>
+          <w:top w:val="single" w:sz="4" w:space="0" w:color="auto"/>
+          <w:left w:val="single" w:sz="4" w:space="0" w:color="auto"/>
+          <w:bottom w:val="single" w:sz="4" w:space="0" w:color="auto"/>
+          <w:right w:val="single" w:sz="4" w:space="0" w:color="auto"/>
+          <w:insideH w:val="single" w:sz="4" w:space="0" w:color="auto"/>
+          <w:insideV w:val="single" w:sz="4" w:space="0" w:color="auto"/>
+        </w:tblBorders>
+        <w:tblLook w:val="04A0" w:firstRow="1" w:lastRow="0" w:firstColumn="1" w:lastColumn="0" w:noHBand="0" w:noVBand="1"/>
+      </w:tblPr>
+      <w:tblGrid>
+        <w:gridCol w:w="2459"/>
+        <w:gridCol w:w="2575"/>
+        <w:gridCol w:w="2575"/>
+      </w:tblGrid>
+      <w:tr>
+        <w:trPr>
+          <w:trHeight w:val="449"/>
+          <w:jc w:val="center"/>
+        </w:trPr>
+        <w:tc>
+          <w:tcPr>
+            <w:tcW w:w="2459" w:type="dxa"/>
+            <w:tcBorders>
+              <w:top w:val="single" w:sz="8" w:space="0" w:color="auto"/>
+              <w:left w:val="nil"/>
+              <w:bottom w:val="single" w:sz="4" w:space="0" w:color="auto"/>
+              <w:right w:val="nil"/>
+            </w:tcBorders>
+            <w:shd w:val="clear" w:color="auto" w:fill="auto"/>
+          </w:tcPr>
+          <w:p>
+            <w:pPr>
+              <w:pStyle w:val="Heading3"/>
+              <w:rPr>
+                <w:sz w:val="20"/>
+              </w:rPr>
+            </w:pPr>
+            <w:r>
+              <w:rPr>
+                <w:sz w:val="20"/>
+              </w:rPr>
+              <w:t>What Did I Do Yesterday</w:t>
+            </w:r>
+            <w:r>
+              <w:rPr>
+                <w:sz w:val="20"/>
+              </w:rPr>
+              <w:t>?</w:t>
+            </w:r>
+          </w:p>
+        </w:tc>
+        <w:tc>
+          <w:tcPr>
+            <w:tcW w:w="2575" w:type="dxa"/>
+            <w:tcBorders>
+              <w:top w:val="single" w:sz="8" w:space="0" w:color="auto"/>
+              <w:left w:val="nil"/>
+              <w:bottom w:val="single" w:sz="4" w:space="0" w:color="auto"/>
+              <w:right w:val="nil"/>
+            </w:tcBorders>
+          </w:tcPr>
+          <w:p>
+            <w:pPr>
+              <w:pStyle w:val="Heading3"/>
+              <w:rPr>
+                <w:sz w:val="20"/>
+              </w:rPr>
+            </w:pPr>
+            <w:r>
+              <w:rPr>
+                <w:sz w:val="20"/>
+              </w:rPr>
+              <w:t>What will I Do Today?</w:t>
+            </w:r>
+          </w:p>
+        </w:tc>
+        <w:tc>
+          <w:tcPr>
+            <w:tcW w:w="2575" w:type="dxa"/>
+            <w:tcBorders>
+              <w:top w:val="single" w:sz="8" w:space="0" w:color="auto"/>
+              <w:left w:val="nil"/>
+              <w:bottom w:val="single" w:sz="4" w:space="0" w:color="auto"/>
+              <w:right w:val="nil"/>
+            </w:tcBorders>
+            <w:shd w:val="clear" w:color="auto" w:fill="auto"/>
+          </w:tcPr>
+          <w:p>
+            <w:pPr>
+              <w:pStyle w:val="Heading3"/>
+              <w:rPr>
+                <w:sz w:val="20"/>
+              </w:rPr>
+            </w:pPr>
+            <w:r>
+              <w:rPr>
+                <w:sz w:val="20"/>
+              </w:rPr>
+              <w:t>Is anything in my way?</w:t>
+            </w:r>
+          </w:p>
+        </w:tc>
+      </w:tr>
+      <w:tr>
+        <w:trPr>
+          <w:jc w:val="center"/>
+        </w:trPr>
+        <w:tc>
+          <w:tcPr>
+            <w:tcW w:w="2459" w:type="dxa"/>
+            <w:tcBorders>
+              <w:top w:val="single" w:sz="4" w:space="0" w:color="auto"/>
+              <w:left w:val="nil"/>
+              <w:bottom w:val="nil"/>
+              <w:right w:val="nil"/>
+            </w:tcBorders>
+            <w:shd w:val="clear" w:color="auto" w:fill="auto"/>
+          </w:tcPr>
+          <w:p>
+            <w:pPr>
+              <w:pStyle w:val="ReportTableContentsRowsFirst"/>
+            </w:pPr>
+            <w:r>
+              <w:t xml:space="preserve">Yesterday I began learning the </w:t>
+            </w:r>
+            <w:proofErr w:type="spellStart"/>
+            <w:r>
+              <w:t>javaFX</w:t>
+            </w:r>
+            <w:proofErr w:type="spellEnd"/>
+            <w:r>
+              <w:t xml:space="preserve"> library essentials such as </w:t>
+            </w:r>
+            <w:proofErr w:type="spellStart"/>
+            <w:r>
+              <w:t>gridpane</w:t>
+            </w:r>
+            <w:proofErr w:type="spellEnd"/>
+            <w:r>
+              <w:t>, buttons, scene, stages and launching applications</w:t>
+            </w:r>
+          </w:p>
+        </w:tc>
+        <w:tc>
+          <w:tcPr>
+            <w:tcW w:w="2575" w:type="dxa"/>
+            <w:tcBorders>
+              <w:top w:val="single" w:sz="4" w:space="0" w:color="auto"/>
+              <w:left w:val="nil"/>
+              <w:bottom w:val="nil"/>
+              <w:right w:val="nil"/>
+            </w:tcBorders>
+          </w:tcPr>
+          <w:p>
+            <w:pPr>
+              <w:pStyle w:val="ReportTableContentsRowsFirst"/>
+            </w:pPr>
+            <w:r>
+              <w:t xml:space="preserve"> </w:t>
+            </w:r>
+            <w:r>
+              <w:t>I will try to get the 2d grid displaying the 6x6 game board as required.</w:t>
+            </w:r>
+            <w:r>
+              <w:t xml:space="preserve"> Try to also program the cars onto the grid if I can</w:t>
+            </w:r>
+            <w:bookmarkStart w:id="0" w:name="_GoBack"/>
+            <w:bookmarkEnd w:id="0"/>
+          </w:p>
+        </w:tc>
+        <w:tc>
+          <w:tcPr>
+            <w:tcW w:w="2575" w:type="dxa"/>
+            <w:tcBorders>
+              <w:top w:val="single" w:sz="4" w:space="0" w:color="auto"/>
+              <w:left w:val="nil"/>
+              <w:bottom w:val="nil"/>
+              <w:right w:val="nil"/>
+            </w:tcBorders>
+            <w:shd w:val="clear" w:color="auto" w:fill="auto"/>
+          </w:tcPr>
+          <w:p>
+            <w:pPr>
+              <w:pStyle w:val="ReportTableContentsRowsFirst"/>
+            </w:pPr>
+            <w:r>
+              <w:t>Nothing in my way related to the project</w:t>
+            </w:r>
+          </w:p>
+        </w:tc>
+      </w:tr>
+      <w:tr>
+        <w:trPr>
+          <w:jc w:val="center"/>
+        </w:trPr>
+        <w:tc>
+          <w:tcPr>
+            <w:tcW w:w="2459" w:type="dxa"/>
+            <w:tcBorders>
+              <w:top w:val="nil"/>
+              <w:left w:val="nil"/>
+              <w:bottom w:val="single" w:sz="8" w:space="0" w:color="auto"/>
+              <w:right w:val="nil"/>
+            </w:tcBorders>
+            <w:shd w:val="clear" w:color="auto" w:fill="auto"/>
+          </w:tcPr>
+          <w:p>
+            <w:pPr>
+              <w:pStyle w:val="ReportTableContentsRowsOther"/>
+            </w:pPr>
+          </w:p>
+        </w:tc>
+        <w:tc>
+          <w:tcPr>
+            <w:tcW w:w="2575" w:type="dxa"/>
+            <w:tcBorders>
+              <w:top w:val="nil"/>
+              <w:left w:val="nil"/>
+              <w:bottom w:val="single" w:sz="8" w:space="0" w:color="auto"/>
+              <w:right w:val="nil"/>
+            </w:tcBorders>
+          </w:tcPr>
+          <w:p>
+            <w:pPr>
+              <w:pStyle w:val="ReportTableContentsRowsOther"/>
+            </w:pPr>
+          </w:p>
+        </w:tc>
+        <w:tc>
+          <w:tcPr>
+            <w:tcW w:w="2575" w:type="dxa"/>
+            <w:tcBorders>
+              <w:top w:val="nil"/>
+              <w:left w:val="nil"/>
+              <w:bottom w:val="single" w:sz="8" w:space="0" w:color="auto"/>
+              <w:right w:val="nil"/>
+            </w:tcBorders>
+            <w:shd w:val="clear" w:color="auto" w:fill="auto"/>
+          </w:tcPr>
+          <w:p>
+            <w:pPr>
+              <w:pStyle w:val="ReportTableContentsRowsOther"/>
+            </w:pPr>
+          </w:p>
+        </w:tc>
+      </w:tr>
+    </w:tbl>
+    <w:p/>
     <w:sectPr>
       <w:pgSz w:w="11906" w:h="16838"/>
       <w:pgMar w:top="1440" w:right="1440" w:bottom="1440" w:left="1440" w:header="708" w:footer="708" w:gutter="0"/>

</xml_diff>